<commit_message>
Add unit test week6
</commit_message>
<xml_diff>
--- a/Week6/Facade Report.docx
+++ b/Week6/Facade Report.docx
@@ -1,6 +1,6 @@
 
 <file path=word/document.xml><?xml version="1.0" encoding="utf-8"?>
-<w:document xmlns:wpc="http://schemas.microsoft.com/office/word/2010/wordprocessingCanvas" xmlns:cx="http://schemas.microsoft.com/office/drawing/2014/chartex" xmlns:cx1="http://schemas.microsoft.com/office/drawing/2015/9/8/chartex" xmlns:cx2="http://schemas.microsoft.com/office/drawing/2015/10/21/chartex" xmlns:cx3="http://schemas.microsoft.com/office/drawing/2016/5/9/chartex" xmlns:cx4="http://schemas.microsoft.com/office/drawing/2016/5/10/chartex" xmlns:cx5="http://schemas.microsoft.com/office/drawing/2016/5/11/chartex" xmlns:mc="http://schemas.openxmlformats.org/markup-compatibility/2006" xmlns:o="urn:schemas-microsoft-com:office:office" xmlns:r="http://schemas.openxmlformats.org/officeDocument/2006/relationships" xmlns:m="http://schemas.openxmlformats.org/officeDocument/2006/math" xmlns:v="urn:schemas-microsoft-com:vml" xmlns:wp14="http://schemas.microsoft.com/office/word/2010/wordprocessingDrawing" xmlns:wp="http://schemas.openxmlformats.org/drawingml/2006/wordprocessingDrawing" xmlns:w10="urn:schemas-microsoft-com:office:word" xmlns:w="http://schemas.openxmlformats.org/wordprocessingml/2006/main" xmlns:w14="http://schemas.microsoft.com/office/word/2010/wordml" xmlns:w15="http://schemas.microsoft.com/office/word/2012/wordml" xmlns:w16se="http://schemas.microsoft.com/office/word/2015/wordml/symex" xmlns:wpg="http://schemas.microsoft.com/office/word/2010/wordprocessingGroup" xmlns:wpi="http://schemas.microsoft.com/office/word/2010/wordprocessingInk" xmlns:wne="http://schemas.microsoft.com/office/word/2006/wordml" xmlns:wps="http://schemas.microsoft.com/office/word/2010/wordprocessingShape" mc:Ignorable="w14 w15 w16se wp14">
+<w:document xmlns:wpc="http://schemas.microsoft.com/office/word/2010/wordprocessingCanvas" xmlns:mc="http://schemas.openxmlformats.org/markup-compatibility/2006" xmlns:o="urn:schemas-microsoft-com:office:office" xmlns:r="http://schemas.openxmlformats.org/officeDocument/2006/relationships" xmlns:m="http://schemas.openxmlformats.org/officeDocument/2006/math" xmlns:v="urn:schemas-microsoft-com:vml" xmlns:wp14="http://schemas.microsoft.com/office/word/2010/wordprocessingDrawing" xmlns:wp="http://schemas.openxmlformats.org/drawingml/2006/wordprocessingDrawing" xmlns:w10="urn:schemas-microsoft-com:office:word" xmlns:w="http://schemas.openxmlformats.org/wordprocessingml/2006/main" xmlns:w14="http://schemas.microsoft.com/office/word/2010/wordml" xmlns:w15="http://schemas.microsoft.com/office/word/2012/wordml" xmlns:wpg="http://schemas.microsoft.com/office/word/2010/wordprocessingGroup" xmlns:wpi="http://schemas.microsoft.com/office/word/2010/wordprocessingInk" xmlns:wne="http://schemas.microsoft.com/office/word/2006/wordml" xmlns:wps="http://schemas.microsoft.com/office/word/2010/wordprocessingShape" mc:Ignorable="w14 w15 wp14">
   <w:body>
     <w:sdt>
       <w:sdtPr>
@@ -265,7 +265,7 @@
                   </wp:anchor>
                 </w:drawing>
               </mc:Choice>
-              <mc:Fallback>
+              <mc:Fallback xmlns:w16se="http://schemas.microsoft.com/office/word/2015/wordml/symex" xmlns:cx5="http://schemas.microsoft.com/office/drawing/2016/5/11/chartex" xmlns:cx4="http://schemas.microsoft.com/office/drawing/2016/5/10/chartex" xmlns:cx3="http://schemas.microsoft.com/office/drawing/2016/5/9/chartex" xmlns:cx2="http://schemas.microsoft.com/office/drawing/2015/10/21/chartex" xmlns:cx1="http://schemas.microsoft.com/office/drawing/2015/9/8/chartex" xmlns:cx="http://schemas.microsoft.com/office/drawing/2014/chartex">
                 <w:pict>
                   <v:group w14:anchorId="5F4284C6" id="Group 149" o:spid="_x0000_s1026" style="position:absolute;margin-left:0;margin-top:0;width:8in;height:95.7pt;z-index:251662336;mso-width-percent:941;mso-height-percent:121;mso-top-percent:23;mso-position-horizontal:center;mso-position-horizontal-relative:page;mso-position-vertical-relative:page;mso-width-percent:941;mso-height-percent:121;mso-top-percent:23" coordorigin="" coordsize="73152,12161" o:gfxdata="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">
                     <v:shape id="Rectangle 51" o:spid="_x0000_s1027" style="position:absolute;width:73152;height:11303;visibility:visible;mso-wrap-style:square;v-text-anchor:middle" coordsize="7312660,1129665" o:gfxdata="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" path="m,l7312660,r,1129665l3619500,733425,,1091565,,xe" fillcolor="#5b9bd5 [3204]" stroked="f" strokeweight="1pt">
@@ -355,7 +355,6 @@
                                     <w:szCs w:val="18"/>
                                   </w:rPr>
                                 </w:pPr>
-                                <w:proofErr w:type="spellStart"/>
                                 <w:r>
                                   <w:rPr>
                                     <w:b/>
@@ -363,29 +362,8 @@
                                     <w:sz w:val="24"/>
                                     <w:szCs w:val="18"/>
                                   </w:rPr>
-                                  <w:t>Raditya</w:t>
+                                  <w:t>Raditya Surya Pratama</w:t>
                                 </w:r>
-                                <w:proofErr w:type="spellEnd"/>
-                                <w:r>
-                                  <w:rPr>
-                                    <w:b/>
-                                    <w:color w:val="323E4F" w:themeColor="text2" w:themeShade="BF"/>
-                                    <w:sz w:val="24"/>
-                                    <w:szCs w:val="18"/>
-                                  </w:rPr>
-                                  <w:t xml:space="preserve"> Surya </w:t>
-                                </w:r>
-                                <w:proofErr w:type="spellStart"/>
-                                <w:r>
-                                  <w:rPr>
-                                    <w:b/>
-                                    <w:color w:val="323E4F" w:themeColor="text2" w:themeShade="BF"/>
-                                    <w:sz w:val="24"/>
-                                    <w:szCs w:val="18"/>
-                                  </w:rPr>
-                                  <w:t>Pratama</w:t>
-                                </w:r>
-                                <w:proofErr w:type="spellEnd"/>
                               </w:p>
                               <w:p>
                                 <w:pPr>
@@ -437,7 +415,7 @@
                   </wp:anchor>
                 </w:drawing>
               </mc:Choice>
-              <mc:Fallback>
+              <mc:Fallback xmlns:w16se="http://schemas.microsoft.com/office/word/2015/wordml/symex" xmlns:cx5="http://schemas.microsoft.com/office/drawing/2016/5/11/chartex" xmlns:cx4="http://schemas.microsoft.com/office/drawing/2016/5/10/chartex" xmlns:cx3="http://schemas.microsoft.com/office/drawing/2016/5/9/chartex" xmlns:cx2="http://schemas.microsoft.com/office/drawing/2015/10/21/chartex" xmlns:cx1="http://schemas.microsoft.com/office/drawing/2015/9/8/chartex" xmlns:cx="http://schemas.microsoft.com/office/drawing/2014/chartex">
                 <w:pict>
                   <v:shapetype id="_x0000_t202" coordsize="21600,21600" o:spt="202" path="m,l,21600r21600,l21600,xe">
                     <v:stroke joinstyle="miter"/>
@@ -725,7 +703,7 @@
                   </wp:anchor>
                 </w:drawing>
               </mc:Choice>
-              <mc:Fallback>
+              <mc:Fallback xmlns:w16se="http://schemas.microsoft.com/office/word/2015/wordml/symex" xmlns:cx5="http://schemas.microsoft.com/office/drawing/2016/5/11/chartex" xmlns:cx4="http://schemas.microsoft.com/office/drawing/2016/5/10/chartex" xmlns:cx3="http://schemas.microsoft.com/office/drawing/2016/5/9/chartex" xmlns:cx2="http://schemas.microsoft.com/office/drawing/2015/10/21/chartex" xmlns:cx1="http://schemas.microsoft.com/office/drawing/2015/9/8/chartex" xmlns:cx="http://schemas.microsoft.com/office/drawing/2014/chartex">
                 <w:pict>
                   <v:shapetype id="_x0000_t202" coordsize="21600,21600" o:spt="202" path="m,l,21600r21600,l21600,xe">
                     <v:stroke joinstyle="miter"/>
@@ -911,23 +889,7 @@
         <w:t xml:space="preserve">. </w:t>
       </w:r>
       <w:r>
-        <w:t xml:space="preserve">The </w:t>
-      </w:r>
-      <w:proofErr w:type="spellStart"/>
-      <w:r>
-        <w:t>TravelFacade</w:t>
-      </w:r>
-      <w:proofErr w:type="spellEnd"/>
-      <w:r>
-        <w:t xml:space="preserve"> class encapsulates the logic for the Client. Therefore, the Client can use the </w:t>
-      </w:r>
-      <w:proofErr w:type="spellStart"/>
-      <w:r>
-        <w:t>TravelFacade</w:t>
-      </w:r>
-      <w:proofErr w:type="spellEnd"/>
-      <w:r>
-        <w:t xml:space="preserve"> class in order to use the available subsystems.</w:t>
+        <w:t>The TravelFacade class encapsulates the logic for the Client. Therefore, the Client can use the TravelFacade class in order to use the available subsystems.</w:t>
       </w:r>
     </w:p>
     <w:p/>
@@ -959,7 +921,7 @@
             <v:path o:extrusionok="f" gradientshapeok="t" o:connecttype="rect"/>
             <o:lock v:ext="edit" aspectratio="t"/>
           </v:shapetype>
-          <v:shape id="_x0000_i1025" type="#_x0000_t75" style="width:467.4pt;height:139.2pt">
+          <v:shape id="_x0000_i1025" type="#_x0000_t75" style="width:467.25pt;height:139.5pt">
             <v:imagedata r:id="rId8" o:title="Image 1"/>
           </v:shape>
         </w:pict>
@@ -1098,7 +1060,7 @@
       </w:pPr>
       <w:r>
         <w:pict>
-          <v:shape id="_x0000_i1027" type="#_x0000_t75" style="width:346.2pt;height:230.4pt">
+          <v:shape id="_x0000_i1026" type="#_x0000_t75" style="width:346.5pt;height:230.25pt">
             <v:imagedata r:id="rId9" o:title="Example_of_Facade_design_pattern_in_UML"/>
           </v:shape>
         </w:pict>
@@ -1181,8 +1143,6 @@
           <w:u w:val="single"/>
         </w:rPr>
       </w:pPr>
-      <w:bookmarkStart w:id="0" w:name="_GoBack"/>
-      <w:bookmarkEnd w:id="0"/>
     </w:p>
     <w:p>
       <w:pPr>
@@ -1204,7 +1164,7 @@
     <w:p>
       <w:r>
         <w:pict>
-          <v:shape id="_x0000_i1035" type="#_x0000_t75" style="width:466.8pt;height:349.8pt">
+          <v:shape id="_x0000_i1027" type="#_x0000_t75" style="width:466.5pt;height:349.5pt">
             <v:imagedata r:id="rId11" o:title="20161011_131139"/>
           </v:shape>
         </w:pict>
@@ -1230,13 +1190,8 @@
       <w:r>
         <w:t xml:space="preserve">The reusability of our code is represented by the </w:t>
       </w:r>
-      <w:proofErr w:type="spellStart"/>
-      <w:r>
-        <w:t>TravelFacade</w:t>
-      </w:r>
-      <w:proofErr w:type="spellEnd"/>
-      <w:r>
-        <w:t xml:space="preserve"> class, which can be used by any client without the need to create objects for each subsystem.</w:t>
+      <w:r>
+        <w:t>TravelFacade class, which can be used by any client without the need to create objects for each subsystem.</w:t>
       </w:r>
     </w:p>
     <w:p>
@@ -1259,29 +1214,8 @@
       <w:r>
         <w:t xml:space="preserve">The extensibility of our code is represented by the implementation of the </w:t>
       </w:r>
-      <w:proofErr w:type="spellStart"/>
-      <w:r>
-        <w:t>TravelFacade</w:t>
-      </w:r>
-      <w:proofErr w:type="spellEnd"/>
-      <w:r>
-        <w:t xml:space="preserve"> class. If a new subsystem must be added, the </w:t>
-      </w:r>
-      <w:proofErr w:type="spellStart"/>
-      <w:r>
-        <w:t>TravelFacade</w:t>
-      </w:r>
-      <w:proofErr w:type="spellEnd"/>
-      <w:r>
-        <w:t xml:space="preserve"> can add that new subsystem and the Client can use it by still using the same </w:t>
-      </w:r>
-      <w:proofErr w:type="spellStart"/>
-      <w:r>
-        <w:t>TravelFacade</w:t>
-      </w:r>
-      <w:proofErr w:type="spellEnd"/>
-      <w:r>
-        <w:t xml:space="preserve"> object as before. </w:t>
+      <w:r>
+        <w:t xml:space="preserve">TravelFacade class. If a new subsystem must be added, the TravelFacade can add that new subsystem and the Client can use it by still using the same TravelFacade object as before. </w:t>
       </w:r>
     </w:p>
     <w:p>
@@ -1413,47 +1347,13 @@
         <w:t>The unit test is included in the project solution.</w:t>
       </w:r>
       <w:r>
-        <w:t xml:space="preserve"> The unit test covers the type of the </w:t>
-      </w:r>
-      <w:r>
-        <w:t xml:space="preserve">context </w:t>
-      </w:r>
-      <w:r>
-        <w:t xml:space="preserve">object that created </w:t>
-      </w:r>
-      <w:r>
-        <w:t xml:space="preserve">is implementing the </w:t>
-      </w:r>
-      <w:proofErr w:type="spellStart"/>
-      <w:r>
-        <w:t>IState</w:t>
-      </w:r>
-      <w:proofErr w:type="spellEnd"/>
-      <w:r>
-        <w:t xml:space="preserve"> interface</w:t>
-      </w:r>
-      <w:r>
-        <w:t>,</w:t>
-      </w:r>
-      <w:r>
-        <w:t xml:space="preserve"> and when the state is change the Context object should change into </w:t>
-      </w:r>
-      <w:proofErr w:type="spellStart"/>
-      <w:r>
-        <w:t>StateDebosit</w:t>
-      </w:r>
-      <w:proofErr w:type="spellEnd"/>
-      <w:r>
-        <w:t xml:space="preserve"> or </w:t>
-      </w:r>
-      <w:proofErr w:type="spellStart"/>
-      <w:r>
-        <w:t>StateWithdraw</w:t>
-      </w:r>
-      <w:proofErr w:type="spellEnd"/>
-      <w:r>
-        <w:t xml:space="preserve"> object type.</w:t>
-      </w:r>
+        <w:t xml:space="preserve"> The unit test covers </w:t>
+      </w:r>
+      <w:r>
+        <w:t>the availability of the list of flights and hotels, it is also checking if the results is using correct object type or class.</w:t>
+      </w:r>
+      <w:bookmarkStart w:id="0" w:name="_GoBack"/>
+      <w:bookmarkEnd w:id="0"/>
     </w:p>
     <w:sectPr>
       <w:pgSz w:w="12240" w:h="15840"/>
@@ -1468,8 +1368,8 @@
 </file>
 
 <file path=word/numbering.xml><?xml version="1.0" encoding="utf-8"?>
-<w:numbering xmlns:wpc="http://schemas.microsoft.com/office/word/2010/wordprocessingCanvas" xmlns:cx="http://schemas.microsoft.com/office/drawing/2014/chartex" xmlns:cx1="http://schemas.microsoft.com/office/drawing/2015/9/8/chartex" xmlns:cx2="http://schemas.microsoft.com/office/drawing/2015/10/21/chartex" xmlns:cx3="http://schemas.microsoft.com/office/drawing/2016/5/9/chartex" xmlns:cx4="http://schemas.microsoft.com/office/drawing/2016/5/10/chartex" xmlns:cx5="http://schemas.microsoft.com/office/drawing/2016/5/11/chartex" xmlns:mc="http://schemas.openxmlformats.org/markup-compatibility/2006" xmlns:o="urn:schemas-microsoft-com:office:office" xmlns:r="http://schemas.openxmlformats.org/officeDocument/2006/relationships" xmlns:m="http://schemas.openxmlformats.org/officeDocument/2006/math" xmlns:v="urn:schemas-microsoft-com:vml" xmlns:wp14="http://schemas.microsoft.com/office/word/2010/wordprocessingDrawing" xmlns:wp="http://schemas.openxmlformats.org/drawingml/2006/wordprocessingDrawing" xmlns:w10="urn:schemas-microsoft-com:office:word" xmlns:w="http://schemas.openxmlformats.org/wordprocessingml/2006/main" xmlns:w14="http://schemas.microsoft.com/office/word/2010/wordml" xmlns:w15="http://schemas.microsoft.com/office/word/2012/wordml" xmlns:w16se="http://schemas.microsoft.com/office/word/2015/wordml/symex" xmlns:wpg="http://schemas.microsoft.com/office/word/2010/wordprocessingGroup" xmlns:wpi="http://schemas.microsoft.com/office/word/2010/wordprocessingInk" xmlns:wne="http://schemas.microsoft.com/office/word/2006/wordml" xmlns:wps="http://schemas.microsoft.com/office/word/2010/wordprocessingShape" mc:Ignorable="w14 w15 w16se wp14">
-  <w:abstractNum w:abstractNumId="0" w15:restartNumberingAfterBreak="0">
+<w:numbering xmlns:wpc="http://schemas.microsoft.com/office/word/2010/wordprocessingCanvas" xmlns:mc="http://schemas.openxmlformats.org/markup-compatibility/2006" xmlns:o="urn:schemas-microsoft-com:office:office" xmlns:r="http://schemas.openxmlformats.org/officeDocument/2006/relationships" xmlns:m="http://schemas.openxmlformats.org/officeDocument/2006/math" xmlns:v="urn:schemas-microsoft-com:vml" xmlns:wp14="http://schemas.microsoft.com/office/word/2010/wordprocessingDrawing" xmlns:wp="http://schemas.openxmlformats.org/drawingml/2006/wordprocessingDrawing" xmlns:w10="urn:schemas-microsoft-com:office:word" xmlns:w="http://schemas.openxmlformats.org/wordprocessingml/2006/main" xmlns:w14="http://schemas.microsoft.com/office/word/2010/wordml" xmlns:w15="http://schemas.microsoft.com/office/word/2012/wordml" xmlns:wpg="http://schemas.microsoft.com/office/word/2010/wordprocessingGroup" xmlns:wpi="http://schemas.microsoft.com/office/word/2010/wordprocessingInk" xmlns:wne="http://schemas.microsoft.com/office/word/2006/wordml" xmlns:wps="http://schemas.microsoft.com/office/word/2010/wordprocessingShape" mc:Ignorable="w14 w15 wp14">
+  <w:abstractNum w:abstractNumId="0">
     <w:nsid w:val="68CD3D62"/>
     <w:multiLevelType w:val="hybridMultilevel"/>
     <w:tmpl w:val="5824D800"/>
@@ -1589,7 +1489,7 @@
 </file>
 
 <file path=word/styles.xml><?xml version="1.0" encoding="utf-8"?>
-<w:styles xmlns:mc="http://schemas.openxmlformats.org/markup-compatibility/2006" xmlns:r="http://schemas.openxmlformats.org/officeDocument/2006/relationships" xmlns:w="http://schemas.openxmlformats.org/wordprocessingml/2006/main" xmlns:w14="http://schemas.microsoft.com/office/word/2010/wordml" xmlns:w15="http://schemas.microsoft.com/office/word/2012/wordml" xmlns:w16se="http://schemas.microsoft.com/office/word/2015/wordml/symex" mc:Ignorable="w14 w15 w16se">
+<w:styles xmlns:mc="http://schemas.openxmlformats.org/markup-compatibility/2006" xmlns:r="http://schemas.openxmlformats.org/officeDocument/2006/relationships" xmlns:w="http://schemas.openxmlformats.org/wordprocessingml/2006/main" xmlns:w14="http://schemas.microsoft.com/office/word/2010/wordml" xmlns:w15="http://schemas.microsoft.com/office/word/2012/wordml" mc:Ignorable="w14 w15">
   <w:docDefaults>
     <w:rPrDefault>
       <w:rPr>
@@ -1605,7 +1505,7 @@
       </w:pPr>
     </w:pPrDefault>
   </w:docDefaults>
-  <w:latentStyles w:defLockedState="0" w:defUIPriority="99" w:defSemiHidden="0" w:defUnhideWhenUsed="0" w:defQFormat="0" w:count="374">
+  <w:latentStyles w:defLockedState="0" w:defUIPriority="99" w:defSemiHidden="0" w:defUnhideWhenUsed="0" w:defQFormat="0" w:count="371">
     <w:lsdException w:name="Normal" w:uiPriority="0" w:qFormat="1"/>
     <w:lsdException w:name="heading 1" w:uiPriority="9" w:qFormat="1"/>
     <w:lsdException w:name="heading 2" w:semiHidden="1" w:uiPriority="9" w:unhideWhenUsed="1" w:qFormat="1"/>
@@ -1977,9 +1877,6 @@
     <w:lsdException w:name="List Table 5 Dark Accent 6" w:uiPriority="50"/>
     <w:lsdException w:name="List Table 6 Colorful Accent 6" w:uiPriority="51"/>
     <w:lsdException w:name="List Table 7 Colorful Accent 6" w:uiPriority="52"/>
-    <w:lsdException w:name="Mention" w:semiHidden="1" w:unhideWhenUsed="1"/>
-    <w:lsdException w:name="Smart Hyperlink" w:semiHidden="1" w:unhideWhenUsed="1"/>
-    <w:lsdException w:name="Hashtag" w:semiHidden="1" w:unhideWhenUsed="1"/>
   </w:latentStyles>
   <w:style w:type="paragraph" w:default="1" w:styleId="Normal">
     <w:name w:val="Normal"/>
@@ -2394,7 +2291,7 @@
 </file>
 
 <file path=customXml/itemProps1.xml><?xml version="1.0" encoding="utf-8"?>
-<ds:datastoreItem xmlns:ds="http://schemas.openxmlformats.org/officeDocument/2006/customXml" ds:itemID="{D0DEC98F-0ACA-471F-B4D0-AB59743C8A7A}">
+<ds:datastoreItem xmlns:ds="http://schemas.openxmlformats.org/officeDocument/2006/customXml" ds:itemID="{614A5B60-7855-42A4-9510-ED2B5F24EF36}">
   <ds:schemaRefs>
     <ds:schemaRef ds:uri="http://schemas.openxmlformats.org/officeDocument/2006/bibliography"/>
   </ds:schemaRefs>

</xml_diff>